<commit_message>
updated naming conventions standards in CM plan
</commit_message>
<xml_diff>
--- a/Lhub_CMP.docx
+++ b/Lhub_CMP.docx
@@ -477,8 +477,6 @@
             <w:r>
               <w:t xml:space="preserve">has been </w:t>
             </w:r>
-            <w:bookmarkStart w:id="0" w:name="_GoBack"/>
-            <w:bookmarkEnd w:id="0"/>
             <w:r>
               <w:t>added</w:t>
             </w:r>
@@ -1059,83 +1057,35 @@
           <w:sz w:val="30"/>
           <w:szCs w:val="30"/>
         </w:rPr>
-        <w:t>(Lhub</w:t>
-      </w:r>
-      <w:proofErr w:type="gramStart"/>
-      <w:r>
+        <w:t>(Lhub_(abbreviation of CI)</w:t>
+      </w:r>
+    </w:p>
+    <w:p>
+      <w:pPr>
+        <w:pStyle w:val="ListParagraph"/>
+        <w:ind w:left="5760" w:firstLine="720"/>
         <w:rPr>
           <w:rFonts w:cstheme="minorHAnsi"/>
           <w:color w:val="FF0000"/>
           <w:sz w:val="30"/>
           <w:szCs w:val="30"/>
         </w:rPr>
-        <w:t>_(</w:t>
-      </w:r>
-      <w:proofErr w:type="gramEnd"/>
-      <w:r>
-        <w:rPr>
-          <w:rFonts w:cstheme="minorHAnsi"/>
-          <w:color w:val="FF0000"/>
-          <w:sz w:val="30"/>
-          <w:szCs w:val="30"/>
-        </w:rPr>
-        <w:t>abbreviation of CI)_Version no.)</w:t>
-      </w:r>
-    </w:p>
-    <w:p>
-      <w:pPr>
-        <w:pStyle w:val="ListParagraph"/>
-        <w:ind w:left="1440"/>
-        <w:rPr>
-          <w:rFonts w:cstheme="minorHAnsi"/>
-          <w:sz w:val="30"/>
-          <w:szCs w:val="30"/>
-        </w:rPr>
-      </w:pPr>
-    </w:p>
-    <w:p>
-      <w:pPr>
-        <w:ind w:left="7200"/>
+      </w:pPr>
+      <w:r>
         <w:rPr>
           <w:rFonts w:cstheme="minorHAnsi"/>
           <w:sz w:val="24"/>
           <w:szCs w:val="24"/>
         </w:rPr>
-      </w:pPr>
+        <w:t>*</w:t>
+      </w:r>
       <w:r>
         <w:rPr>
           <w:rFonts w:cstheme="minorHAnsi"/>
           <w:sz w:val="24"/>
           <w:szCs w:val="24"/>
         </w:rPr>
-        <w:lastRenderedPageBreak/>
-        <w:t>*</w:t>
-      </w:r>
-      <w:r>
-        <w:rPr>
-          <w:rFonts w:cstheme="minorHAnsi"/>
-          <w:sz w:val="24"/>
-          <w:szCs w:val="24"/>
-        </w:rPr>
-        <w:t xml:space="preserve">Refer to </w:t>
-      </w:r>
-      <w:proofErr w:type="spellStart"/>
-      <w:r>
-        <w:rPr>
-          <w:rFonts w:cstheme="minorHAnsi"/>
-          <w:sz w:val="24"/>
-          <w:szCs w:val="24"/>
-        </w:rPr>
-        <w:t>CIList</w:t>
-      </w:r>
-      <w:proofErr w:type="spellEnd"/>
-      <w:r>
-        <w:rPr>
-          <w:rFonts w:cstheme="minorHAnsi"/>
-          <w:sz w:val="24"/>
-          <w:szCs w:val="24"/>
-        </w:rPr>
-        <w:t xml:space="preserve"> sheet</w:t>
+        <w:t>Refer to CIList sheet</w:t>
       </w:r>
     </w:p>
     <w:p>
@@ -1337,6 +1287,8 @@
           <w:szCs w:val="30"/>
         </w:rPr>
       </w:pPr>
+      <w:bookmarkStart w:id="0" w:name="_GoBack"/>
+      <w:bookmarkEnd w:id="0"/>
       <w:r>
         <w:rPr>
           <w:rFonts w:cstheme="minorHAnsi"/>
@@ -1468,23 +1420,13 @@
         </w:rPr>
         <w:t xml:space="preserve"> implement </w:t>
       </w:r>
-      <w:proofErr w:type="gramStart"/>
-      <w:r>
-        <w:rPr>
-          <w:rFonts w:cstheme="minorHAnsi"/>
-          <w:sz w:val="30"/>
-          <w:szCs w:val="30"/>
-        </w:rPr>
-        <w:t>and</w:t>
-      </w:r>
-      <w:proofErr w:type="gramEnd"/>
-      <w:r>
-        <w:rPr>
-          <w:rFonts w:cstheme="minorHAnsi"/>
-          <w:sz w:val="30"/>
-          <w:szCs w:val="30"/>
-        </w:rPr>
-        <w:t xml:space="preserve"> execute test cases.</w:t>
+      <w:r>
+        <w:rPr>
+          <w:rFonts w:cstheme="minorHAnsi"/>
+          <w:sz w:val="30"/>
+          <w:szCs w:val="30"/>
+        </w:rPr>
+        <w:t>and execute test cases.</w:t>
       </w:r>
     </w:p>
     <w:p>
@@ -1610,7 +1552,7 @@
 
 <file path=word/numbering.xml><?xml version="1.0" encoding="utf-8"?>
 <w:numbering xmlns:wpc="http://schemas.microsoft.com/office/word/2010/wordprocessingCanvas" xmlns:mc="http://schemas.openxmlformats.org/markup-compatibility/2006" xmlns:o="urn:schemas-microsoft-com:office:office" xmlns:r="http://schemas.openxmlformats.org/officeDocument/2006/relationships" xmlns:m="http://schemas.openxmlformats.org/officeDocument/2006/math" xmlns:v="urn:schemas-microsoft-com:vml" xmlns:wp14="http://schemas.microsoft.com/office/word/2010/wordprocessingDrawing" xmlns:wp="http://schemas.openxmlformats.org/drawingml/2006/wordprocessingDrawing" xmlns:w10="urn:schemas-microsoft-com:office:word" xmlns:w="http://schemas.openxmlformats.org/wordprocessingml/2006/main" xmlns:w14="http://schemas.microsoft.com/office/word/2010/wordml" xmlns:w15="http://schemas.microsoft.com/office/word/2012/wordml" xmlns:wpg="http://schemas.microsoft.com/office/word/2010/wordprocessingGroup" xmlns:wpi="http://schemas.microsoft.com/office/word/2010/wordprocessingInk" xmlns:wne="http://schemas.microsoft.com/office/word/2006/wordml" xmlns:wps="http://schemas.microsoft.com/office/word/2010/wordprocessingShape" mc:Ignorable="w14 w15 wp14">
-  <w:abstractNum w:abstractNumId="0">
+  <w:abstractNum w:abstractNumId="0" w15:restartNumberingAfterBreak="0">
     <w:nsid w:val="07161225"/>
     <w:multiLevelType w:val="hybridMultilevel"/>
     <w:tmpl w:val="A0821A8A"/>
@@ -1723,7 +1665,7 @@
       </w:rPr>
     </w:lvl>
   </w:abstractNum>
-  <w:abstractNum w:abstractNumId="1">
+  <w:abstractNum w:abstractNumId="1" w15:restartNumberingAfterBreak="0">
     <w:nsid w:val="0C915B73"/>
     <w:multiLevelType w:val="hybridMultilevel"/>
     <w:tmpl w:val="06D2DEB2"/>
@@ -1836,7 +1778,7 @@
       </w:rPr>
     </w:lvl>
   </w:abstractNum>
-  <w:abstractNum w:abstractNumId="2">
+  <w:abstractNum w:abstractNumId="2" w15:restartNumberingAfterBreak="0">
     <w:nsid w:val="20CD204D"/>
     <w:multiLevelType w:val="hybridMultilevel"/>
     <w:tmpl w:val="DF64B0D4"/>
@@ -1951,7 +1893,7 @@
       </w:rPr>
     </w:lvl>
   </w:abstractNum>
-  <w:abstractNum w:abstractNumId="3">
+  <w:abstractNum w:abstractNumId="3" w15:restartNumberingAfterBreak="0">
     <w:nsid w:val="31F66B68"/>
     <w:multiLevelType w:val="hybridMultilevel"/>
     <w:tmpl w:val="80941016"/>
@@ -2042,7 +1984,7 @@
       </w:pPr>
     </w:lvl>
   </w:abstractNum>
-  <w:abstractNum w:abstractNumId="4">
+  <w:abstractNum w:abstractNumId="4" w15:restartNumberingAfterBreak="0">
     <w:nsid w:val="47FB3EEA"/>
     <w:multiLevelType w:val="hybridMultilevel"/>
     <w:tmpl w:val="97B46FD2"/>
@@ -2157,7 +2099,7 @@
       </w:rPr>
     </w:lvl>
   </w:abstractNum>
-  <w:abstractNum w:abstractNumId="5">
+  <w:abstractNum w:abstractNumId="5" w15:restartNumberingAfterBreak="0">
     <w:nsid w:val="5FA57D2A"/>
     <w:multiLevelType w:val="hybridMultilevel"/>
     <w:tmpl w:val="07FA583E"/>
@@ -2272,7 +2214,7 @@
       </w:rPr>
     </w:lvl>
   </w:abstractNum>
-  <w:abstractNum w:abstractNumId="6">
+  <w:abstractNum w:abstractNumId="6" w15:restartNumberingAfterBreak="0">
     <w:nsid w:val="64EC0FEE"/>
     <w:multiLevelType w:val="hybridMultilevel"/>
     <w:tmpl w:val="C66CCADE"/>
@@ -2385,7 +2327,7 @@
       </w:rPr>
     </w:lvl>
   </w:abstractNum>
-  <w:abstractNum w:abstractNumId="7">
+  <w:abstractNum w:abstractNumId="7" w15:restartNumberingAfterBreak="0">
     <w:nsid w:val="77D44776"/>
     <w:multiLevelType w:val="hybridMultilevel"/>
     <w:tmpl w:val="63DA1B22"/>
@@ -2498,7 +2440,7 @@
       </w:rPr>
     </w:lvl>
   </w:abstractNum>
-  <w:abstractNum w:abstractNumId="8">
+  <w:abstractNum w:abstractNumId="8" w15:restartNumberingAfterBreak="0">
     <w:nsid w:val="790F173F"/>
     <w:multiLevelType w:val="hybridMultilevel"/>
     <w:tmpl w:val="504612A8"/>
@@ -3254,7 +3196,6 @@
       <w:spacing w:after="0" w:line="240" w:lineRule="auto"/>
     </w:pPr>
     <w:tblPr>
-      <w:tblInd w:w="0" w:type="dxa"/>
       <w:tblBorders>
         <w:top w:val="single" w:sz="4" w:space="0" w:color="auto"/>
         <w:left w:val="single" w:sz="4" w:space="0" w:color="auto"/>
@@ -3263,12 +3204,6 @@
         <w:insideH w:val="single" w:sz="4" w:space="0" w:color="auto"/>
         <w:insideV w:val="single" w:sz="4" w:space="0" w:color="auto"/>
       </w:tblBorders>
-      <w:tblCellMar>
-        <w:top w:w="0" w:type="dxa"/>
-        <w:left w:w="108" w:type="dxa"/>
-        <w:bottom w:w="0" w:type="dxa"/>
-        <w:right w:w="108" w:type="dxa"/>
-      </w:tblCellMar>
     </w:tblPr>
   </w:style>
   <w:style w:type="paragraph" w:styleId="Header">
@@ -3584,7 +3519,7 @@
 </file>
 
 <file path=customXml/itemProps1.xml><?xml version="1.0" encoding="utf-8"?>
-<ds:datastoreItem xmlns:ds="http://schemas.openxmlformats.org/officeDocument/2006/customXml" ds:itemID="{C5ACD827-4AD9-4879-A247-7A6D3ACCBD88}">
+<ds:datastoreItem xmlns:ds="http://schemas.openxmlformats.org/officeDocument/2006/customXml" ds:itemID="{48A1E881-AEFB-4AEC-B07D-434A033DA4AA}">
   <ds:schemaRefs>
     <ds:schemaRef ds:uri="http://schemas.openxmlformats.org/officeDocument/2006/bibliography"/>
   </ds:schemaRefs>

</xml_diff>